<commit_message>
Merged all Week 4 Peer Reviews to one file. Updated Req. Spec.
</commit_message>
<xml_diff>
--- a/Peer Reviews/Week 4 - Peer Review.docx
+++ b/Peer Reviews/Week 4 - Peer Review.docx
@@ -1,13 +1,11 @@
 
 <file path=word/document.xml><?xml version="1.0" encoding="utf-8"?>
-<w:document xmlns:wpc="http://schemas.microsoft.com/office/word/2010/wordprocessingCanvas" xmlns:mo="http://schemas.microsoft.com/office/mac/office/2008/main" xmlns:mc="http://schemas.openxmlformats.org/markup-compatibility/2006" xmlns:mv="urn:schemas-microsoft-com:mac:vml" xmlns:o="urn:schemas-microsoft-com:office:office" xmlns:r="http://schemas.openxmlformats.org/officeDocument/2006/relationships" xmlns:m="http://schemas.openxmlformats.org/officeDocument/2006/math" xmlns:v="urn:schemas-microsoft-com:vml" xmlns:wp14="http://schemas.microsoft.com/office/word/2010/wordprocessingDrawing" xmlns:wp="http://schemas.openxmlformats.org/drawingml/2006/wordprocessingDrawing" xmlns:w10="urn:schemas-microsoft-com:office:word" xmlns:w="http://schemas.openxmlformats.org/wordprocessingml/2006/main" xmlns:w14="http://schemas.microsoft.com/office/word/2010/wordml" xmlns:w15="http://schemas.microsoft.com/office/word/2012/wordml" xmlns:wpg="http://schemas.microsoft.com/office/word/2010/wordprocessingGroup" xmlns:wpi="http://schemas.microsoft.com/office/word/2010/wordprocessingInk" xmlns:wne="http://schemas.microsoft.com/office/word/2006/wordml" xmlns:wps="http://schemas.microsoft.com/office/word/2010/wordprocessingShape" mc:Ignorable="w14 w15 wp14">
+<w:document xmlns:wpc="http://schemas.microsoft.com/office/word/2010/wordprocessingCanvas" xmlns:cx="http://schemas.microsoft.com/office/drawing/2014/chartex" xmlns:cx1="http://schemas.microsoft.com/office/drawing/2015/9/8/chartex" xmlns:cx2="http://schemas.microsoft.com/office/drawing/2015/10/21/chartex" xmlns:cx3="http://schemas.microsoft.com/office/drawing/2016/5/9/chartex" xmlns:cx4="http://schemas.microsoft.com/office/drawing/2016/5/10/chartex" xmlns:cx5="http://schemas.microsoft.com/office/drawing/2016/5/11/chartex" xmlns:cx6="http://schemas.microsoft.com/office/drawing/2016/5/12/chartex" xmlns:cx7="http://schemas.microsoft.com/office/drawing/2016/5/13/chartex" xmlns:cx8="http://schemas.microsoft.com/office/drawing/2016/5/14/chartex" xmlns:mc="http://schemas.openxmlformats.org/markup-compatibility/2006" xmlns:aink="http://schemas.microsoft.com/office/drawing/2016/ink" xmlns:am3d="http://schemas.microsoft.com/office/drawing/2017/model3d" xmlns:o="urn:schemas-microsoft-com:office:office" xmlns:r="http://schemas.openxmlformats.org/officeDocument/2006/relationships" xmlns:m="http://schemas.openxmlformats.org/officeDocument/2006/math" xmlns:v="urn:schemas-microsoft-com:vml" xmlns:wp14="http://schemas.microsoft.com/office/word/2010/wordprocessingDrawing" xmlns:wp="http://schemas.openxmlformats.org/drawingml/2006/wordprocessingDrawing" xmlns:w10="urn:schemas-microsoft-com:office:word" xmlns:w="http://schemas.openxmlformats.org/wordprocessingml/2006/main" xmlns:w14="http://schemas.microsoft.com/office/word/2010/wordml" xmlns:w15="http://schemas.microsoft.com/office/word/2012/wordml" xmlns:w16cid="http://schemas.microsoft.com/office/word/2016/wordml/cid" xmlns:w16se="http://schemas.microsoft.com/office/word/2015/wordml/symex" xmlns:wpg="http://schemas.microsoft.com/office/word/2010/wordprocessingGroup" xmlns:wpi="http://schemas.microsoft.com/office/word/2010/wordprocessingInk" xmlns:wne="http://schemas.microsoft.com/office/word/2006/wordml" xmlns:wps="http://schemas.microsoft.com/office/word/2010/wordprocessingShape" mc:Ignorable="w14 w15 w16se w16cid wp14">
   <w:body>
     <w:p>
       <w:pPr>
         <w:pStyle w:val="Title"/>
       </w:pPr>
-      <w:bookmarkStart w:id="0" w:name="_GoBack"/>
-      <w:bookmarkEnd w:id="0"/>
       <w:r>
         <w:t>Peer Assessment Form</w:t>
       </w:r>
@@ -17,26 +15,7 @@
         <w:jc w:val="both"/>
       </w:pPr>
       <w:r>
-        <w:t xml:space="preserve">Each student on the </w:t>
-      </w:r>
-      <w:proofErr w:type="gramStart"/>
-      <w:r>
-        <w:t>third year</w:t>
-      </w:r>
-      <w:proofErr w:type="gramEnd"/>
-      <w:r>
-        <w:t xml:space="preserve"> software project group module should complete this document blind. When completing the </w:t>
-      </w:r>
-      <w:proofErr w:type="gramStart"/>
-      <w:r>
-        <w:t>document</w:t>
-      </w:r>
-      <w:proofErr w:type="gramEnd"/>
-      <w:r>
-        <w:t xml:space="preserve"> you are required to distribute the beans of effort for each student. Each group has 100 beans per group member to be allocated, f</w:t>
-      </w:r>
-      <w:r>
-        <w:t xml:space="preserve">or example a group with four members has 400 beans to be distributed. </w:t>
+        <w:t xml:space="preserve">Each student on the third year software project group module should complete this document blind. When completing the document you are required to distribute the beans of effort for each student. Each group has 100 beans per group member to be allocated, for example a group with four members has 400 beans to be distributed. </w:t>
       </w:r>
     </w:p>
     <w:p>
@@ -47,8 +26,18 @@
     <w:p>
       <w:pPr>
         <w:jc w:val="center"/>
+        <w:rPr>
+          <w:b/>
+          <w:sz w:val="32"/>
+          <w:szCs w:val="32"/>
+        </w:rPr>
       </w:pPr>
       <w:r>
+        <w:rPr>
+          <w:b/>
+          <w:sz w:val="32"/>
+          <w:szCs w:val="32"/>
+        </w:rPr>
         <w:t>GROUP B</w:t>
       </w:r>
     </w:p>
@@ -60,16 +49,13 @@
     <w:tbl>
       <w:tblPr>
         <w:tblStyle w:val="MediumGrid3-Accent5"/>
-        <w:tblW w:w="8279" w:type="dxa"/>
-        <w:tblCellMar>
-          <w:left w:w="107" w:type="dxa"/>
-        </w:tblCellMar>
+        <w:tblW w:w="0" w:type="auto"/>
         <w:tblLook w:val="04A0" w:firstRow="1" w:lastRow="0" w:firstColumn="1" w:lastColumn="0" w:noHBand="0" w:noVBand="1"/>
       </w:tblPr>
       <w:tblGrid>
-        <w:gridCol w:w="2759"/>
+        <w:gridCol w:w="2750"/>
         <w:gridCol w:w="3678"/>
-        <w:gridCol w:w="1842"/>
+        <w:gridCol w:w="1852"/>
       </w:tblGrid>
       <w:tr>
         <w:trPr>
@@ -78,77 +64,41 @@
         <w:tc>
           <w:tcPr>
             <w:cnfStyle w:val="001000000000" w:firstRow="0" w:lastRow="0" w:firstColumn="1" w:lastColumn="0" w:oddVBand="0" w:evenVBand="0" w:oddHBand="0" w:evenHBand="0" w:firstRowFirstColumn="0" w:firstRowLastColumn="0" w:lastRowFirstColumn="0" w:lastRowLastColumn="0"/>
-            <w:tcW w:w="2759" w:type="dxa"/>
-            <w:tcBorders>
-              <w:bottom w:val="single" w:sz="24" w:space="0" w:color="FFFFFF"/>
-            </w:tcBorders>
-            <w:tcMar>
-              <w:left w:w="107" w:type="dxa"/>
-            </w:tcMar>
-          </w:tcPr>
-          <w:p>
-            <w:pPr>
-              <w:jc w:val="center"/>
-              <w:rPr>
-                <w:color w:val="FFFFFF" w:themeColor="background1"/>
-              </w:rPr>
+            <w:tcW w:w="2838" w:type="dxa"/>
+          </w:tcPr>
+          <w:p>
+            <w:pPr>
+              <w:jc w:val="center"/>
             </w:pPr>
             <w:r>
-              <w:rPr>
-                <w:color w:val="FFFFFF" w:themeColor="background1"/>
-              </w:rPr>
               <w:t>Group Member</w:t>
             </w:r>
           </w:p>
         </w:tc>
         <w:tc>
           <w:tcPr>
-            <w:tcW w:w="3678" w:type="dxa"/>
-            <w:tcBorders>
-              <w:bottom w:val="single" w:sz="24" w:space="0" w:color="FFFFFF"/>
-            </w:tcBorders>
-            <w:tcMar>
-              <w:left w:w="107" w:type="dxa"/>
-            </w:tcMar>
+            <w:tcW w:w="3791" w:type="dxa"/>
           </w:tcPr>
           <w:p>
             <w:pPr>
               <w:jc w:val="center"/>
               <w:cnfStyle w:val="100000000000" w:firstRow="1" w:lastRow="0" w:firstColumn="0" w:lastColumn="0" w:oddVBand="0" w:evenVBand="0" w:oddHBand="0" w:evenHBand="0" w:firstRowFirstColumn="0" w:firstRowLastColumn="0" w:lastRowFirstColumn="0" w:lastRowLastColumn="0"/>
-              <w:rPr>
-                <w:color w:val="FFFFFF" w:themeColor="background1"/>
-              </w:rPr>
             </w:pPr>
             <w:r>
-              <w:rPr>
-                <w:color w:val="FFFFFF" w:themeColor="background1"/>
-              </w:rPr>
               <w:t>Work completed</w:t>
             </w:r>
           </w:p>
         </w:tc>
         <w:tc>
           <w:tcPr>
-            <w:tcW w:w="1842" w:type="dxa"/>
-            <w:tcBorders>
-              <w:bottom w:val="single" w:sz="24" w:space="0" w:color="FFFFFF"/>
-            </w:tcBorders>
-            <w:tcMar>
-              <w:left w:w="107" w:type="dxa"/>
-            </w:tcMar>
+            <w:tcW w:w="1887" w:type="dxa"/>
           </w:tcPr>
           <w:p>
             <w:pPr>
               <w:jc w:val="center"/>
               <w:cnfStyle w:val="100000000000" w:firstRow="1" w:lastRow="0" w:firstColumn="0" w:lastColumn="0" w:oddVBand="0" w:evenVBand="0" w:oddHBand="0" w:evenHBand="0" w:firstRowFirstColumn="0" w:firstRowLastColumn="0" w:lastRowFirstColumn="0" w:lastRowLastColumn="0"/>
-              <w:rPr>
-                <w:color w:val="FFFFFF" w:themeColor="background1"/>
-              </w:rPr>
             </w:pPr>
             <w:r>
-              <w:rPr>
-                <w:color w:val="FFFFFF" w:themeColor="background1"/>
-              </w:rPr>
               <w:t>Beans allocated</w:t>
             </w:r>
           </w:p>
@@ -161,99 +111,53 @@
         <w:tc>
           <w:tcPr>
             <w:cnfStyle w:val="001000000000" w:firstRow="0" w:lastRow="0" w:firstColumn="1" w:lastColumn="0" w:oddVBand="0" w:evenVBand="0" w:oddHBand="0" w:evenHBand="0" w:firstRowFirstColumn="0" w:firstRowLastColumn="0" w:lastRowFirstColumn="0" w:lastRowLastColumn="0"/>
-            <w:tcW w:w="2759" w:type="dxa"/>
-            <w:tcBorders>
-              <w:right w:val="single" w:sz="24" w:space="0" w:color="FFFFFF"/>
-            </w:tcBorders>
-            <w:tcMar>
-              <w:left w:w="107" w:type="dxa"/>
-            </w:tcMar>
-          </w:tcPr>
-          <w:p>
-            <w:pPr>
-              <w:jc w:val="center"/>
-              <w:rPr>
-                <w:color w:val="FFFFFF" w:themeColor="background1"/>
-              </w:rPr>
-            </w:pPr>
-          </w:p>
-          <w:p>
-            <w:pPr>
-              <w:jc w:val="center"/>
-              <w:rPr>
-                <w:color w:val="FFFFFF" w:themeColor="background1"/>
-              </w:rPr>
-            </w:pPr>
-          </w:p>
-          <w:p>
-            <w:pPr>
-              <w:jc w:val="center"/>
-              <w:rPr>
-                <w:color w:val="FFFFFF" w:themeColor="background1"/>
-              </w:rPr>
+            <w:tcW w:w="2838" w:type="dxa"/>
+          </w:tcPr>
+          <w:p>
+            <w:pPr>
+              <w:jc w:val="center"/>
+            </w:pPr>
+          </w:p>
+          <w:p>
+            <w:pPr>
+              <w:jc w:val="center"/>
+            </w:pPr>
+          </w:p>
+          <w:p>
+            <w:pPr>
+              <w:jc w:val="center"/>
             </w:pPr>
             <w:r>
-              <w:rPr>
-                <w:color w:val="FFFFFF" w:themeColor="background1"/>
-              </w:rPr>
               <w:t>Jessica</w:t>
             </w:r>
           </w:p>
           <w:p>
             <w:pPr>
               <w:jc w:val="center"/>
-              <w:rPr>
-                <w:color w:val="FFFFFF" w:themeColor="background1"/>
-              </w:rPr>
-            </w:pPr>
-          </w:p>
-          <w:p>
-            <w:pPr>
-              <w:jc w:val="center"/>
-              <w:rPr>
-                <w:color w:val="FFFFFF" w:themeColor="background1"/>
-              </w:rPr>
-            </w:pPr>
-          </w:p>
-        </w:tc>
-        <w:tc>
-          <w:tcPr>
-            <w:tcW w:w="3678" w:type="dxa"/>
-            <w:tcMar>
-              <w:left w:w="107" w:type="dxa"/>
-            </w:tcMar>
+            </w:pPr>
+          </w:p>
+          <w:p>
+            <w:pPr>
+              <w:jc w:val="center"/>
+            </w:pPr>
+          </w:p>
+        </w:tc>
+        <w:tc>
+          <w:tcPr>
+            <w:tcW w:w="3791" w:type="dxa"/>
           </w:tcPr>
           <w:p>
             <w:pPr>
               <w:cnfStyle w:val="000000100000" w:firstRow="0" w:lastRow="0" w:firstColumn="0" w:lastColumn="0" w:oddVBand="0" w:evenVBand="0" w:oddHBand="1" w:evenHBand="0" w:firstRowFirstColumn="0" w:firstRowLastColumn="0" w:lastRowFirstColumn="0" w:lastRowLastColumn="0"/>
             </w:pPr>
             <w:r>
-              <w:t xml:space="preserve">Finished the </w:t>
+              <w:t xml:space="preserve">Finished the Graphic Interface Design (GUI) in Requirement Specifications. The GUI shows what the user will see when they get on the web app and the link between the buttons.  </w:t>
             </w:r>
-            <w:proofErr w:type="gramStart"/>
-            <w:r>
-              <w:t>Graphic  Interface</w:t>
-            </w:r>
-            <w:proofErr w:type="gramEnd"/>
-            <w:r>
-              <w:t xml:space="preserve"> Design ( GUI)  in Requirement Specifications. The GUI </w:t>
-            </w:r>
-            <w:proofErr w:type="gramStart"/>
-            <w:r>
-              <w:t>shows  what</w:t>
-            </w:r>
-            <w:proofErr w:type="gramEnd"/>
-            <w:r>
-              <w:t xml:space="preserve"> the user will see  when they get on the  web app and the link between the buttons.  </w:t>
-            </w:r>
-          </w:p>
-        </w:tc>
-        <w:tc>
-          <w:tcPr>
-            <w:tcW w:w="1842" w:type="dxa"/>
-            <w:tcMar>
-              <w:left w:w="107" w:type="dxa"/>
-            </w:tcMar>
+          </w:p>
+        </w:tc>
+        <w:tc>
+          <w:tcPr>
+            <w:tcW w:w="1887" w:type="dxa"/>
           </w:tcPr>
           <w:p>
             <w:pPr>
@@ -270,91 +174,53 @@
         <w:tc>
           <w:tcPr>
             <w:cnfStyle w:val="001000000000" w:firstRow="0" w:lastRow="0" w:firstColumn="1" w:lastColumn="0" w:oddVBand="0" w:evenVBand="0" w:oddHBand="0" w:evenHBand="0" w:firstRowFirstColumn="0" w:firstRowLastColumn="0" w:lastRowFirstColumn="0" w:lastRowLastColumn="0"/>
-            <w:tcW w:w="2759" w:type="dxa"/>
-            <w:tcBorders>
-              <w:right w:val="single" w:sz="24" w:space="0" w:color="FFFFFF"/>
-            </w:tcBorders>
-            <w:tcMar>
-              <w:left w:w="107" w:type="dxa"/>
-            </w:tcMar>
-          </w:tcPr>
-          <w:p>
-            <w:pPr>
-              <w:jc w:val="center"/>
-              <w:rPr>
-                <w:color w:val="FFFFFF" w:themeColor="background1"/>
-              </w:rPr>
-            </w:pPr>
-          </w:p>
-          <w:p>
-            <w:pPr>
-              <w:jc w:val="center"/>
-              <w:rPr>
-                <w:color w:val="FFFFFF" w:themeColor="background1"/>
-              </w:rPr>
-            </w:pPr>
-          </w:p>
-          <w:p>
-            <w:pPr>
-              <w:jc w:val="center"/>
-              <w:rPr>
-                <w:color w:val="FFFFFF" w:themeColor="background1"/>
-              </w:rPr>
+            <w:tcW w:w="2838" w:type="dxa"/>
+          </w:tcPr>
+          <w:p>
+            <w:pPr>
+              <w:jc w:val="center"/>
+            </w:pPr>
+          </w:p>
+          <w:p>
+            <w:pPr>
+              <w:jc w:val="center"/>
+            </w:pPr>
+          </w:p>
+          <w:p>
+            <w:pPr>
+              <w:jc w:val="center"/>
             </w:pPr>
             <w:r>
-              <w:rPr>
-                <w:color w:val="FFFFFF" w:themeColor="background1"/>
-              </w:rPr>
               <w:t>Angela</w:t>
             </w:r>
           </w:p>
           <w:p>
             <w:pPr>
               <w:jc w:val="center"/>
-              <w:rPr>
-                <w:color w:val="FFFFFF" w:themeColor="background1"/>
-              </w:rPr>
-            </w:pPr>
-          </w:p>
-          <w:p>
-            <w:pPr>
-              <w:jc w:val="center"/>
-              <w:rPr>
-                <w:color w:val="FFFFFF" w:themeColor="background1"/>
-              </w:rPr>
-            </w:pPr>
-          </w:p>
-        </w:tc>
-        <w:tc>
-          <w:tcPr>
-            <w:tcW w:w="3678" w:type="dxa"/>
-            <w:tcBorders>
-              <w:top w:val="single" w:sz="6" w:space="0" w:color="FFFFFF"/>
-              <w:left w:val="single" w:sz="6" w:space="0" w:color="FFFFFF"/>
-              <w:bottom w:val="single" w:sz="6" w:space="0" w:color="FFFFFF"/>
-              <w:right w:val="single" w:sz="6" w:space="0" w:color="FFFFFF"/>
-            </w:tcBorders>
-            <w:tcMar>
-              <w:left w:w="109" w:type="dxa"/>
-            </w:tcMar>
+            </w:pPr>
+          </w:p>
+          <w:p>
+            <w:pPr>
+              <w:jc w:val="center"/>
+            </w:pPr>
+          </w:p>
+        </w:tc>
+        <w:tc>
+          <w:tcPr>
+            <w:tcW w:w="3791" w:type="dxa"/>
           </w:tcPr>
           <w:p>
             <w:pPr>
               <w:cnfStyle w:val="000000000000" w:firstRow="0" w:lastRow="0" w:firstColumn="0" w:lastColumn="0" w:oddVBand="0" w:evenVBand="0" w:oddHBand="0" w:evenHBand="0" w:firstRowFirstColumn="0" w:firstRowLastColumn="0" w:lastRowFirstColumn="0" w:lastRowLastColumn="0"/>
             </w:pPr>
-          </w:p>
-        </w:tc>
-        <w:tc>
-          <w:tcPr>
-            <w:tcW w:w="1842" w:type="dxa"/>
-            <w:tcBorders>
-              <w:top w:val="single" w:sz="6" w:space="0" w:color="FFFFFF"/>
-              <w:left w:val="single" w:sz="6" w:space="0" w:color="FFFFFF"/>
-              <w:bottom w:val="single" w:sz="6" w:space="0" w:color="FFFFFF"/>
-            </w:tcBorders>
-            <w:tcMar>
-              <w:left w:w="109" w:type="dxa"/>
-            </w:tcMar>
+            <w:r>
+              <w:t>Finished working on the Non-Functional Requirements in the Requirements Specifications. The Non-Functional requirements shows the hidden parts of the functionality such as the Robustness.</w:t>
+            </w:r>
+          </w:p>
+        </w:tc>
+        <w:tc>
+          <w:tcPr>
+            <w:tcW w:w="1887" w:type="dxa"/>
           </w:tcPr>
           <w:p>
             <w:pPr>
@@ -374,94 +240,53 @@
         <w:tc>
           <w:tcPr>
             <w:cnfStyle w:val="001000000000" w:firstRow="0" w:lastRow="0" w:firstColumn="1" w:lastColumn="0" w:oddVBand="0" w:evenVBand="0" w:oddHBand="0" w:evenHBand="0" w:firstRowFirstColumn="0" w:firstRowLastColumn="0" w:lastRowFirstColumn="0" w:lastRowLastColumn="0"/>
-            <w:tcW w:w="2759" w:type="dxa"/>
-            <w:tcBorders>
-              <w:right w:val="single" w:sz="24" w:space="0" w:color="FFFFFF"/>
-            </w:tcBorders>
-            <w:tcMar>
-              <w:left w:w="107" w:type="dxa"/>
-            </w:tcMar>
-          </w:tcPr>
-          <w:p>
-            <w:pPr>
-              <w:jc w:val="center"/>
-              <w:rPr>
-                <w:color w:val="FFFFFF" w:themeColor="background1"/>
-              </w:rPr>
-            </w:pPr>
-          </w:p>
-          <w:p>
-            <w:pPr>
-              <w:jc w:val="center"/>
-              <w:rPr>
-                <w:color w:val="FFFFFF" w:themeColor="background1"/>
-              </w:rPr>
-            </w:pPr>
-          </w:p>
-          <w:p>
-            <w:pPr>
-              <w:jc w:val="center"/>
-              <w:rPr>
-                <w:color w:val="FFFFFF" w:themeColor="background1"/>
-              </w:rPr>
+            <w:tcW w:w="2838" w:type="dxa"/>
+          </w:tcPr>
+          <w:p>
+            <w:pPr>
+              <w:jc w:val="center"/>
+            </w:pPr>
+          </w:p>
+          <w:p>
+            <w:pPr>
+              <w:jc w:val="center"/>
+            </w:pPr>
+          </w:p>
+          <w:p>
+            <w:pPr>
+              <w:jc w:val="center"/>
             </w:pPr>
             <w:r>
-              <w:rPr>
-                <w:color w:val="FFFFFF" w:themeColor="background1"/>
-              </w:rPr>
               <w:t>Keith</w:t>
             </w:r>
           </w:p>
           <w:p>
             <w:pPr>
               <w:jc w:val="center"/>
-              <w:rPr>
-                <w:color w:val="FFFFFF" w:themeColor="background1"/>
-              </w:rPr>
-            </w:pPr>
-          </w:p>
-          <w:p>
-            <w:pPr>
-              <w:jc w:val="center"/>
-              <w:rPr>
-                <w:color w:val="FFFFFF" w:themeColor="background1"/>
-              </w:rPr>
-            </w:pPr>
-          </w:p>
-        </w:tc>
-        <w:tc>
-          <w:tcPr>
-            <w:tcW w:w="3678" w:type="dxa"/>
-            <w:tcMar>
-              <w:left w:w="107" w:type="dxa"/>
-            </w:tcMar>
+            </w:pPr>
+          </w:p>
+          <w:p>
+            <w:pPr>
+              <w:jc w:val="center"/>
+            </w:pPr>
+          </w:p>
+        </w:tc>
+        <w:tc>
+          <w:tcPr>
+            <w:tcW w:w="3791" w:type="dxa"/>
           </w:tcPr>
           <w:p>
             <w:pPr>
               <w:cnfStyle w:val="000000100000" w:firstRow="0" w:lastRow="0" w:firstColumn="0" w:lastColumn="0" w:oddVBand="0" w:evenVBand="0" w:oddHBand="1" w:evenHBand="0" w:firstRowFirstColumn="0" w:firstRowLastColumn="0" w:lastRowFirstColumn="0" w:lastRowLastColumn="0"/>
             </w:pPr>
             <w:r>
-              <w:t xml:space="preserve">Finished the Functional Requirements in </w:t>
+              <w:t>Finished the Functional Requirements in Requirements Specifications. Added info on Introduction and System Evolution.  Linked Git Bash tutorials by Sam in GitHub repo. Provided resources for alternatives.</w:t>
             </w:r>
-            <w:r>
-              <w:t xml:space="preserve">Requirements Specifications. Added info on Introduction and System Evolution.  Linked </w:t>
-            </w:r>
-            <w:proofErr w:type="spellStart"/>
-            <w:r>
-              <w:t>Git</w:t>
-            </w:r>
-            <w:proofErr w:type="spellEnd"/>
-            <w:r>
-              <w:t xml:space="preserve"> Bash tutorials by Sam in GitHub repo. Provided resources for alternatives.</w:t>
-            </w:r>
-          </w:p>
-        </w:tc>
-        <w:tc>
-          <w:tcPr>
-            <w:tcW w:w="1842" w:type="dxa"/>
-            <w:tcMar>
-              <w:left w:w="107" w:type="dxa"/>
-            </w:tcMar>
+          </w:p>
+        </w:tc>
+        <w:tc>
+          <w:tcPr>
+            <w:tcW w:w="1887" w:type="dxa"/>
           </w:tcPr>
           <w:p>
             <w:pPr>
@@ -478,91 +303,53 @@
         <w:tc>
           <w:tcPr>
             <w:cnfStyle w:val="001000000000" w:firstRow="0" w:lastRow="0" w:firstColumn="1" w:lastColumn="0" w:oddVBand="0" w:evenVBand="0" w:oddHBand="0" w:evenHBand="0" w:firstRowFirstColumn="0" w:firstRowLastColumn="0" w:lastRowFirstColumn="0" w:lastRowLastColumn="0"/>
-            <w:tcW w:w="2759" w:type="dxa"/>
-            <w:tcBorders>
-              <w:right w:val="single" w:sz="24" w:space="0" w:color="FFFFFF"/>
-            </w:tcBorders>
-            <w:tcMar>
-              <w:left w:w="107" w:type="dxa"/>
-            </w:tcMar>
-          </w:tcPr>
-          <w:p>
-            <w:pPr>
-              <w:jc w:val="center"/>
-              <w:rPr>
-                <w:color w:val="FFFFFF" w:themeColor="background1"/>
-              </w:rPr>
-            </w:pPr>
-          </w:p>
-          <w:p>
-            <w:pPr>
-              <w:jc w:val="center"/>
-              <w:rPr>
-                <w:color w:val="FFFFFF" w:themeColor="background1"/>
-              </w:rPr>
-            </w:pPr>
-          </w:p>
-          <w:p>
-            <w:pPr>
-              <w:jc w:val="center"/>
-              <w:rPr>
-                <w:color w:val="FFFFFF" w:themeColor="background1"/>
-              </w:rPr>
+            <w:tcW w:w="2838" w:type="dxa"/>
+          </w:tcPr>
+          <w:p>
+            <w:pPr>
+              <w:jc w:val="center"/>
+            </w:pPr>
+          </w:p>
+          <w:p>
+            <w:pPr>
+              <w:jc w:val="center"/>
+            </w:pPr>
+          </w:p>
+          <w:p>
+            <w:pPr>
+              <w:jc w:val="center"/>
             </w:pPr>
             <w:r>
-              <w:rPr>
-                <w:color w:val="FFFFFF" w:themeColor="background1"/>
-              </w:rPr>
               <w:t>Charlene</w:t>
             </w:r>
           </w:p>
           <w:p>
             <w:pPr>
               <w:jc w:val="center"/>
-              <w:rPr>
-                <w:color w:val="FFFFFF" w:themeColor="background1"/>
-              </w:rPr>
-            </w:pPr>
-          </w:p>
-          <w:p>
-            <w:pPr>
-              <w:jc w:val="center"/>
-              <w:rPr>
-                <w:color w:val="FFFFFF" w:themeColor="background1"/>
-              </w:rPr>
-            </w:pPr>
-          </w:p>
-        </w:tc>
-        <w:tc>
-          <w:tcPr>
-            <w:tcW w:w="3678" w:type="dxa"/>
-            <w:tcBorders>
-              <w:top w:val="single" w:sz="6" w:space="0" w:color="FFFFFF"/>
-              <w:left w:val="single" w:sz="6" w:space="0" w:color="FFFFFF"/>
-              <w:bottom w:val="single" w:sz="6" w:space="0" w:color="FFFFFF"/>
-              <w:right w:val="single" w:sz="6" w:space="0" w:color="FFFFFF"/>
-            </w:tcBorders>
-            <w:tcMar>
-              <w:left w:w="109" w:type="dxa"/>
-            </w:tcMar>
+            </w:pPr>
+          </w:p>
+          <w:p>
+            <w:pPr>
+              <w:jc w:val="center"/>
+            </w:pPr>
+          </w:p>
+        </w:tc>
+        <w:tc>
+          <w:tcPr>
+            <w:tcW w:w="3791" w:type="dxa"/>
           </w:tcPr>
           <w:p>
             <w:pPr>
               <w:cnfStyle w:val="000000000000" w:firstRow="0" w:lastRow="0" w:firstColumn="0" w:lastColumn="0" w:oddVBand="0" w:evenVBand="0" w:oddHBand="0" w:evenHBand="0" w:firstRowFirstColumn="0" w:firstRowLastColumn="0" w:lastRowFirstColumn="0" w:lastRowLastColumn="0"/>
             </w:pPr>
-          </w:p>
-        </w:tc>
-        <w:tc>
-          <w:tcPr>
-            <w:tcW w:w="1842" w:type="dxa"/>
-            <w:tcBorders>
-              <w:top w:val="single" w:sz="6" w:space="0" w:color="FFFFFF"/>
-              <w:left w:val="single" w:sz="6" w:space="0" w:color="FFFFFF"/>
-              <w:bottom w:val="single" w:sz="6" w:space="0" w:color="FFFFFF"/>
-            </w:tcBorders>
-            <w:tcMar>
-              <w:left w:w="109" w:type="dxa"/>
-            </w:tcMar>
+            <w:r>
+              <w:t>Finished the System Architecture in the Requirements Specifications. Learned how to use GitHub / GitBash through YouTube tutorials and help from Keith. Worked on ERD’s by creating tables on MySQL. Continuing to watch tutorials on YouTube and Plural sight to help with project.</w:t>
+            </w:r>
+          </w:p>
+        </w:tc>
+        <w:tc>
+          <w:tcPr>
+            <w:tcW w:w="1887" w:type="dxa"/>
           </w:tcPr>
           <w:p>
             <w:pPr>
@@ -582,30 +369,18 @@
         <w:tc>
           <w:tcPr>
             <w:cnfStyle w:val="001000000000" w:firstRow="0" w:lastRow="0" w:firstColumn="1" w:lastColumn="0" w:oddVBand="0" w:evenVBand="0" w:oddHBand="0" w:evenHBand="0" w:firstRowFirstColumn="0" w:firstRowLastColumn="0" w:lastRowFirstColumn="0" w:lastRowLastColumn="0"/>
-            <w:tcW w:w="2759" w:type="dxa"/>
-            <w:tcBorders>
-              <w:right w:val="single" w:sz="24" w:space="0" w:color="FFFFFF"/>
-            </w:tcBorders>
-            <w:tcMar>
-              <w:left w:w="107" w:type="dxa"/>
-            </w:tcMar>
+            <w:tcW w:w="2838" w:type="dxa"/>
           </w:tcPr>
           <w:p>
             <w:pPr>
               <w:ind w:firstLine="720"/>
               <w:jc w:val="both"/>
-              <w:rPr>
-                <w:color w:val="FFFFFF" w:themeColor="background1"/>
-              </w:rPr>
-            </w:pPr>
-          </w:p>
-        </w:tc>
-        <w:tc>
-          <w:tcPr>
-            <w:tcW w:w="3678" w:type="dxa"/>
-            <w:tcMar>
-              <w:left w:w="107" w:type="dxa"/>
-            </w:tcMar>
+            </w:pPr>
+          </w:p>
+        </w:tc>
+        <w:tc>
+          <w:tcPr>
+            <w:tcW w:w="3791" w:type="dxa"/>
           </w:tcPr>
           <w:p>
             <w:pPr>
@@ -618,10 +393,7 @@
         </w:tc>
         <w:tc>
           <w:tcPr>
-            <w:tcW w:w="1842" w:type="dxa"/>
-            <w:tcMar>
-              <w:left w:w="107" w:type="dxa"/>
-            </w:tcMar>
+            <w:tcW w:w="1887" w:type="dxa"/>
           </w:tcPr>
           <w:p>
             <w:pPr>
@@ -635,13 +407,7 @@
         <w:tc>
           <w:tcPr>
             <w:cnfStyle w:val="001000000000" w:firstRow="0" w:lastRow="0" w:firstColumn="1" w:lastColumn="0" w:oddVBand="0" w:evenVBand="0" w:oddHBand="0" w:evenHBand="0" w:firstRowFirstColumn="0" w:firstRowLastColumn="0" w:lastRowFirstColumn="0" w:lastRowLastColumn="0"/>
-            <w:tcW w:w="2759" w:type="dxa"/>
-            <w:tcBorders>
-              <w:right w:val="single" w:sz="24" w:space="0" w:color="FFFFFF"/>
-            </w:tcBorders>
-            <w:tcMar>
-              <w:left w:w="107" w:type="dxa"/>
-            </w:tcMar>
+            <w:tcW w:w="2838" w:type="dxa"/>
           </w:tcPr>
           <w:p>
             <w:pPr>
@@ -652,27 +418,11 @@
                 <w:szCs w:val="20"/>
               </w:rPr>
             </w:pPr>
-            <w:r>
-              <w:rPr>
-                <w:color w:val="FFFFFF" w:themeColor="background1"/>
-                <w:sz w:val="20"/>
-                <w:szCs w:val="20"/>
-              </w:rPr>
-              <w:t>Example</w:t>
-            </w:r>
-          </w:p>
-        </w:tc>
-        <w:tc>
-          <w:tcPr>
-            <w:tcW w:w="3678" w:type="dxa"/>
-            <w:tcBorders>
-              <w:top w:val="single" w:sz="6" w:space="0" w:color="FFFFFF"/>
-              <w:left w:val="single" w:sz="6" w:space="0" w:color="FFFFFF"/>
-              <w:right w:val="single" w:sz="6" w:space="0" w:color="FFFFFF"/>
-            </w:tcBorders>
-            <w:tcMar>
-              <w:left w:w="109" w:type="dxa"/>
-            </w:tcMar>
+          </w:p>
+        </w:tc>
+        <w:tc>
+          <w:tcPr>
+            <w:tcW w:w="3791" w:type="dxa"/>
           </w:tcPr>
           <w:p>
             <w:pPr>
@@ -682,56 +432,11 @@
                 <w:szCs w:val="20"/>
               </w:rPr>
             </w:pPr>
-            <w:r>
-              <w:rPr>
-                <w:b/>
-                <w:sz w:val="20"/>
-                <w:szCs w:val="20"/>
-              </w:rPr>
-              <w:t>Work to complete/completed</w:t>
-            </w:r>
-            <w:r>
-              <w:rPr>
-                <w:sz w:val="20"/>
-                <w:szCs w:val="20"/>
-              </w:rPr>
-              <w:t xml:space="preserve">: Created a tutorial on how </w:t>
-            </w:r>
-            <w:r>
-              <w:rPr>
-                <w:sz w:val="20"/>
-                <w:szCs w:val="20"/>
-              </w:rPr>
-              <w:t xml:space="preserve">API works. It’s available on the team’s share drive. Managed to find out which are the best formats but couldn’t documented as per time constraints. </w:t>
-            </w:r>
-            <w:proofErr w:type="gramStart"/>
-            <w:r>
-              <w:rPr>
-                <w:sz w:val="20"/>
-                <w:szCs w:val="20"/>
-              </w:rPr>
-              <w:t>Will</w:t>
-            </w:r>
-            <w:proofErr w:type="gramEnd"/>
-            <w:r>
-              <w:rPr>
-                <w:sz w:val="20"/>
-                <w:szCs w:val="20"/>
-              </w:rPr>
-              <w:t xml:space="preserve"> complete it tomorrow during lunch break.</w:t>
-            </w:r>
-          </w:p>
-        </w:tc>
-        <w:tc>
-          <w:tcPr>
-            <w:tcW w:w="1842" w:type="dxa"/>
-            <w:tcBorders>
-              <w:top w:val="single" w:sz="6" w:space="0" w:color="FFFFFF"/>
-              <w:left w:val="single" w:sz="6" w:space="0" w:color="FFFFFF"/>
-            </w:tcBorders>
-            <w:tcMar>
-              <w:left w:w="109" w:type="dxa"/>
-            </w:tcMar>
+          </w:p>
+        </w:tc>
+        <w:tc>
+          <w:tcPr>
+            <w:tcW w:w="1887" w:type="dxa"/>
           </w:tcPr>
           <w:p>
             <w:pPr>
@@ -756,10 +461,21 @@
         <w:jc w:val="both"/>
       </w:pPr>
       <w:r>
-        <w:t xml:space="preserve">I declare that I, KEITH FEENEY have completed this </w:t>
+        <w:t>I declare that I,</w:t>
       </w:r>
       <w:r>
-        <w:t>document to the best of my knowledge and that it reflects the efforts of the group members throughout the project.</w:t>
+        <w:t xml:space="preserve"> </w:t>
+      </w:r>
+      <w:bookmarkStart w:id="0" w:name="_GoBack"/>
+      <w:r>
+        <w:t>KEITH FEENEY</w:t>
+      </w:r>
+      <w:r>
+        <w:t xml:space="preserve"> </w:t>
+      </w:r>
+      <w:bookmarkEnd w:id="0"/>
+      <w:r>
+        <w:t>have completed this document to the best of my knowledge and that it reflects the efforts of the group members throughout the project.</w:t>
       </w:r>
     </w:p>
     <w:p>
@@ -772,27 +488,33 @@
         <w:jc w:val="both"/>
       </w:pPr>
       <w:r>
-        <w:t>Signature Keith Feeney Date 14 October 2017</w:t>
+        <w:t>Signature</w:t>
+      </w:r>
+      <w:r>
+        <w:t xml:space="preserve"> Keith Feeney</w:t>
+      </w:r>
+      <w:r>
+        <w:t xml:space="preserve"> </w:t>
+      </w:r>
+      <w:r>
+        <w:t>Date</w:t>
+      </w:r>
+      <w:r>
+        <w:t xml:space="preserve"> 14 October 2017</w:t>
       </w:r>
     </w:p>
-    <w:p>
-      <w:pPr>
-        <w:jc w:val="both"/>
-      </w:pPr>
-    </w:p>
     <w:sectPr>
-      <w:pgSz w:w="11906" w:h="16838"/>
-      <w:pgMar w:top="1440" w:right="1800" w:bottom="284" w:left="1800" w:header="0" w:footer="0" w:gutter="0"/>
-      <w:cols w:space="720"/>
-      <w:formProt w:val="0"/>
-      <w:docGrid w:linePitch="360" w:charSpace="-6145"/>
+      <w:pgSz w:w="11900" w:h="16840"/>
+      <w:pgMar w:top="1440" w:right="1800" w:bottom="284" w:left="1800" w:header="708" w:footer="708" w:gutter="0"/>
+      <w:cols w:space="708"/>
+      <w:docGrid w:linePitch="360"/>
     </w:sectPr>
   </w:body>
 </w:document>
 </file>
 
 <file path=word/styles.xml><?xml version="1.0" encoding="utf-8"?>
-<w:styles xmlns:mc="http://schemas.openxmlformats.org/markup-compatibility/2006" xmlns:r="http://schemas.openxmlformats.org/officeDocument/2006/relationships" xmlns:w="http://schemas.openxmlformats.org/wordprocessingml/2006/main" xmlns:w14="http://schemas.microsoft.com/office/word/2010/wordml" xmlns:w15="http://schemas.microsoft.com/office/word/2012/wordml" mc:Ignorable="w14 w15">
+<w:styles xmlns:mc="http://schemas.openxmlformats.org/markup-compatibility/2006" xmlns:r="http://schemas.openxmlformats.org/officeDocument/2006/relationships" xmlns:w="http://schemas.openxmlformats.org/wordprocessingml/2006/main" xmlns:w14="http://schemas.microsoft.com/office/word/2010/wordml" xmlns:w15="http://schemas.microsoft.com/office/word/2012/wordml" xmlns:w16cid="http://schemas.microsoft.com/office/word/2016/wordml/cid" xmlns:w16se="http://schemas.microsoft.com/office/word/2015/wordml/symex" mc:Ignorable="w14 w15 w16se w16cid">
   <w:docDefaults>
     <w:rPrDefault>
       <w:rPr>
@@ -804,7 +526,7 @@
     </w:rPrDefault>
     <w:pPrDefault/>
   </w:docDefaults>
-  <w:latentStyles w:defLockedState="0" w:defUIPriority="99" w:defSemiHidden="0" w:defUnhideWhenUsed="0" w:defQFormat="0" w:count="382">
+  <w:latentStyles w:defLockedState="0" w:defUIPriority="99" w:defSemiHidden="0" w:defUnhideWhenUsed="0" w:defQFormat="0" w:count="375">
     <w:lsdException w:name="Normal" w:uiPriority="0" w:qFormat="1"/>
     <w:lsdException w:name="heading 1" w:uiPriority="9" w:qFormat="1"/>
     <w:lsdException w:name="heading 2" w:semiHidden="1" w:uiPriority="9" w:unhideWhenUsed="1" w:qFormat="1"/>
@@ -953,11 +675,11 @@
     <w:lsdException w:name="Table Elegant" w:semiHidden="1" w:unhideWhenUsed="1"/>
     <w:lsdException w:name="Table Professional" w:semiHidden="1" w:unhideWhenUsed="1"/>
     <w:lsdException w:name="Table Subtle 1" w:semiHidden="1" w:unhideWhenUsed="1"/>
-    <w:lsdException w:name="Table Subtle 2" w:semiHidden="1" w:unhideWhenUsed="1"/>
     <w:lsdException w:name="Table Web 1" w:semiHidden="1" w:unhideWhenUsed="1"/>
-    <w:lsdException w:name="Table Web 3" w:semiHidden="1" w:unhideWhenUsed="1"/>
+    <w:lsdException w:name="Table Web 2" w:semiHidden="1" w:unhideWhenUsed="1"/>
     <w:lsdException w:name="Balloon Text" w:semiHidden="1" w:unhideWhenUsed="1"/>
     <w:lsdException w:name="Table Grid" w:uiPriority="59"/>
+    <w:lsdException w:name="Table Theme" w:semiHidden="1" w:unhideWhenUsed="1"/>
     <w:lsdException w:name="Placeholder Text" w:semiHidden="1"/>
     <w:lsdException w:name="No Spacing" w:uiPriority="1" w:qFormat="1"/>
     <w:lsdException w:name="Light Shading" w:uiPriority="60"/>
@@ -1166,6 +888,8 @@
     <w:lsdException w:name="List Table 7 Colorful Accent 6" w:uiPriority="52"/>
     <w:lsdException w:name="Mention" w:semiHidden="1" w:unhideWhenUsed="1"/>
     <w:lsdException w:name="Smart Hyperlink" w:semiHidden="1" w:unhideWhenUsed="1"/>
+    <w:lsdException w:name="Hashtag" w:semiHidden="1" w:unhideWhenUsed="1"/>
+    <w:lsdException w:name="Unresolved Mention" w:semiHidden="1" w:unhideWhenUsed="1"/>
   </w:latentStyles>
   <w:style w:type="paragraph" w:default="1" w:styleId="Normal">
     <w:name w:val="Normal"/>
@@ -1198,68 +922,6 @@
     <w:semiHidden/>
     <w:unhideWhenUsed/>
   </w:style>
-  <w:style w:type="character" w:customStyle="1" w:styleId="TitleChar">
-    <w:name w:val="Title Char"/>
-    <w:basedOn w:val="DefaultParagraphFont"/>
-    <w:link w:val="Title"/>
-    <w:uiPriority w:val="10"/>
-    <w:qFormat/>
-    <w:rsid w:val="00B76958"/>
-    <w:rPr>
-      <w:rFonts w:asciiTheme="majorHAnsi" w:eastAsiaTheme="majorEastAsia" w:hAnsiTheme="majorHAnsi" w:cstheme="majorBidi"/>
-      <w:color w:val="17365D" w:themeColor="text2" w:themeShade="BF"/>
-      <w:spacing w:val="5"/>
-      <w:sz w:val="52"/>
-      <w:szCs w:val="52"/>
-    </w:rPr>
-  </w:style>
-  <w:style w:type="paragraph" w:customStyle="1" w:styleId="Heading">
-    <w:name w:val="Heading"/>
-    <w:basedOn w:val="Normal"/>
-    <w:next w:val="BodyText"/>
-    <w:qFormat/>
-    <w:pPr>
-      <w:keepNext/>
-      <w:spacing w:before="240" w:after="120"/>
-    </w:pPr>
-    <w:rPr>
-      <w:rFonts w:ascii="Liberation Sans" w:eastAsia="DejaVu Sans" w:hAnsi="Liberation Sans" w:cs="DejaVu Sans"/>
-      <w:sz w:val="28"/>
-      <w:szCs w:val="28"/>
-    </w:rPr>
-  </w:style>
-  <w:style w:type="paragraph" w:styleId="BodyText">
-    <w:name w:val="Body Text"/>
-    <w:basedOn w:val="Normal"/>
-    <w:pPr>
-      <w:spacing w:after="140" w:line="288" w:lineRule="auto"/>
-    </w:pPr>
-  </w:style>
-  <w:style w:type="paragraph" w:styleId="List">
-    <w:name w:val="List"/>
-    <w:basedOn w:val="BodyText"/>
-  </w:style>
-  <w:style w:type="paragraph" w:styleId="Caption">
-    <w:name w:val="caption"/>
-    <w:basedOn w:val="Normal"/>
-    <w:qFormat/>
-    <w:pPr>
-      <w:suppressLineNumbers/>
-      <w:spacing w:before="120" w:after="120"/>
-    </w:pPr>
-    <w:rPr>
-      <w:i/>
-      <w:iCs/>
-    </w:rPr>
-  </w:style>
-  <w:style w:type="paragraph" w:customStyle="1" w:styleId="Index">
-    <w:name w:val="Index"/>
-    <w:basedOn w:val="Normal"/>
-    <w:qFormat/>
-    <w:pPr>
-      <w:suppressLineNumbers/>
-    </w:pPr>
-  </w:style>
   <w:style w:type="paragraph" w:styleId="Title">
     <w:name w:val="Title"/>
     <w:basedOn w:val="Normal"/>
@@ -1270,7 +932,7 @@
     <w:rsid w:val="00B76958"/>
     <w:pPr>
       <w:pBdr>
-        <w:bottom w:val="single" w:sz="8" w:space="4" w:color="4F81BD"/>
+        <w:bottom w:val="single" w:sz="8" w:space="4" w:color="4F81BD" w:themeColor="accent1"/>
       </w:pBdr>
       <w:spacing w:after="300"/>
       <w:contextualSpacing/>
@@ -1279,6 +941,22 @@
       <w:rFonts w:asciiTheme="majorHAnsi" w:eastAsiaTheme="majorEastAsia" w:hAnsiTheme="majorHAnsi" w:cstheme="majorBidi"/>
       <w:color w:val="17365D" w:themeColor="text2" w:themeShade="BF"/>
       <w:spacing w:val="5"/>
+      <w:kern w:val="28"/>
+      <w:sz w:val="52"/>
+      <w:szCs w:val="52"/>
+    </w:rPr>
+  </w:style>
+  <w:style w:type="character" w:customStyle="1" w:styleId="TitleChar">
+    <w:name w:val="Title Char"/>
+    <w:basedOn w:val="DefaultParagraphFont"/>
+    <w:link w:val="Title"/>
+    <w:uiPriority w:val="10"/>
+    <w:rsid w:val="00B76958"/>
+    <w:rPr>
+      <w:rFonts w:asciiTheme="majorHAnsi" w:eastAsiaTheme="majorEastAsia" w:hAnsiTheme="majorHAnsi" w:cstheme="majorBidi"/>
+      <w:color w:val="17365D" w:themeColor="text2" w:themeShade="BF"/>
+      <w:spacing w:val="5"/>
+      <w:kern w:val="28"/>
       <w:sz w:val="52"/>
       <w:szCs w:val="52"/>
     </w:rPr>
@@ -1289,7 +967,6 @@
     <w:uiPriority w:val="59"/>
     <w:rsid w:val="00937F8C"/>
     <w:tblPr>
-      <w:tblInd w:w="0" w:type="dxa"/>
       <w:tblBorders>
         <w:top w:val="single" w:sz="4" w:space="0" w:color="auto"/>
         <w:left w:val="single" w:sz="4" w:space="0" w:color="auto"/>
@@ -1298,12 +975,6 @@
         <w:insideH w:val="single" w:sz="4" w:space="0" w:color="auto"/>
         <w:insideV w:val="single" w:sz="4" w:space="0" w:color="auto"/>
       </w:tblBorders>
-      <w:tblCellMar>
-        <w:top w:w="0" w:type="dxa"/>
-        <w:left w:w="108" w:type="dxa"/>
-        <w:bottom w:w="0" w:type="dxa"/>
-        <w:right w:w="108" w:type="dxa"/>
-      </w:tblCellMar>
     </w:tblPr>
   </w:style>
   <w:style w:type="table" w:styleId="DarkList-Accent4">
@@ -1317,13 +988,6 @@
     <w:tblPr>
       <w:tblStyleRowBandSize w:val="1"/>
       <w:tblStyleColBandSize w:val="1"/>
-      <w:tblInd w:w="0" w:type="dxa"/>
-      <w:tblCellMar>
-        <w:top w:w="0" w:type="dxa"/>
-        <w:left w:w="108" w:type="dxa"/>
-        <w:bottom w:w="0" w:type="dxa"/>
-        <w:right w:w="108" w:type="dxa"/>
-      </w:tblCellMar>
     </w:tblPr>
     <w:tcPr>
       <w:shd w:val="clear" w:color="auto" w:fill="8064A2" w:themeFill="accent4"/>
@@ -1425,7 +1089,6 @@
     <w:tblPr>
       <w:tblStyleRowBandSize w:val="1"/>
       <w:tblStyleColBandSize w:val="1"/>
-      <w:tblInd w:w="0" w:type="dxa"/>
       <w:tblBorders>
         <w:top w:val="single" w:sz="8" w:space="0" w:color="FFFFFF" w:themeColor="background1"/>
         <w:left w:val="single" w:sz="8" w:space="0" w:color="FFFFFF" w:themeColor="background1"/>
@@ -1434,12 +1097,6 @@
         <w:insideH w:val="single" w:sz="6" w:space="0" w:color="FFFFFF" w:themeColor="background1"/>
         <w:insideV w:val="single" w:sz="6" w:space="0" w:color="FFFFFF" w:themeColor="background1"/>
       </w:tblBorders>
-      <w:tblCellMar>
-        <w:top w:w="0" w:type="dxa"/>
-        <w:left w:w="108" w:type="dxa"/>
-        <w:bottom w:w="0" w:type="dxa"/>
-        <w:right w:w="108" w:type="dxa"/>
-      </w:tblCellMar>
     </w:tblPr>
     <w:tcPr>
       <w:shd w:val="clear" w:color="auto" w:fill="D2EAF1" w:themeFill="accent5" w:themeFillTint="3F"/>
@@ -1449,6 +1106,7 @@
         <w:b/>
         <w:bCs/>
         <w:i w:val="0"/>
+        <w:iCs w:val="0"/>
         <w:color w:val="FFFFFF" w:themeColor="background1"/>
       </w:rPr>
       <w:tblPr/>
@@ -1469,6 +1127,7 @@
         <w:b/>
         <w:bCs/>
         <w:i w:val="0"/>
+        <w:iCs w:val="0"/>
         <w:color w:val="FFFFFF" w:themeColor="background1"/>
       </w:rPr>
       <w:tblPr/>
@@ -1489,6 +1148,7 @@
         <w:b/>
         <w:bCs/>
         <w:i w:val="0"/>
+        <w:iCs w:val="0"/>
         <w:color w:val="FFFFFF" w:themeColor="background1"/>
       </w:rPr>
       <w:tblPr/>
@@ -1507,6 +1167,7 @@
         <w:b/>
         <w:bCs/>
         <w:i w:val="0"/>
+        <w:iCs w:val="0"/>
         <w:color w:val="FFFFFF" w:themeColor="background1"/>
       </w:rPr>
       <w:tblPr/>

</xml_diff>